<commit_message>
Problem 2 Completed, Screenshot
-Point Class
-Movable Class
-Demo Class
-Screenshot of the output added
</commit_message>
<xml_diff>
--- a/documents/Screenshots.docx
+++ b/documents/Screenshots.docx
@@ -92,7 +92,54 @@
         <w:t>Problem 2</w:t>
       </w:r>
     </w:p>
-    <w:p/>
+    <w:p>
+      <w:r>
+        <w:rPr>
+          <w:noProof/>
+        </w:rPr>
+        <w:drawing>
+          <wp:inline distT="0" distB="0" distL="0" distR="0" wp14:anchorId="199A089E" wp14:editId="72221634">
+            <wp:extent cx="5943600" cy="3091180"/>
+            <wp:effectExtent l="0" t="0" r="0" b="0"/>
+            <wp:docPr id="553113943" name="Picture 2" descr="A computer screen shot of a program&#10;&#10;AI-generated content may be incorrect."/>
+            <wp:cNvGraphicFramePr>
+              <a:graphicFrameLocks xmlns:a="http://schemas.openxmlformats.org/drawingml/2006/main" noChangeAspect="1"/>
+            </wp:cNvGraphicFramePr>
+            <a:graphic xmlns:a="http://schemas.openxmlformats.org/drawingml/2006/main">
+              <a:graphicData uri="http://schemas.openxmlformats.org/drawingml/2006/picture">
+                <pic:pic xmlns:pic="http://schemas.openxmlformats.org/drawingml/2006/picture">
+                  <pic:nvPicPr>
+                    <pic:cNvPr id="553113943" name="Picture 2" descr="A computer screen shot of a program&#10;&#10;AI-generated content may be incorrect."/>
+                    <pic:cNvPicPr/>
+                  </pic:nvPicPr>
+                  <pic:blipFill>
+                    <a:blip r:embed="rId5">
+                      <a:extLst>
+                        <a:ext uri="{28A0092B-C50C-407E-A947-70E740481C1C}">
+                          <a14:useLocalDpi xmlns:a14="http://schemas.microsoft.com/office/drawing/2010/main" val="0"/>
+                        </a:ext>
+                      </a:extLst>
+                    </a:blip>
+                    <a:stretch>
+                      <a:fillRect/>
+                    </a:stretch>
+                  </pic:blipFill>
+                  <pic:spPr>
+                    <a:xfrm>
+                      <a:off x="0" y="0"/>
+                      <a:ext cx="5943600" cy="3091180"/>
+                    </a:xfrm>
+                    <a:prstGeom prst="rect">
+                      <a:avLst/>
+                    </a:prstGeom>
+                  </pic:spPr>
+                </pic:pic>
+              </a:graphicData>
+            </a:graphic>
+          </wp:inline>
+        </w:drawing>
+      </w:r>
+    </w:p>
     <w:p>
       <w:pPr>
         <w:pStyle w:val="Heading2"/>

</xml_diff>

<commit_message>
Problem 3 Completed, Screenshot
-Shape Class
-Ellipse Class: handles radius values (constructor)
-Circle Class
-Triangle Class: handles side values (constructor)
-EquilateralTriangle Class
-Demo Class
-Screenshot of the output added
</commit_message>
<xml_diff>
--- a/documents/Screenshots.docx
+++ b/documents/Screenshots.docx
@@ -154,7 +154,54 @@
         <w:t>Problem 3</w:t>
       </w:r>
     </w:p>
-    <w:p/>
+    <w:p>
+      <w:r>
+        <w:rPr>
+          <w:noProof/>
+        </w:rPr>
+        <w:drawing>
+          <wp:inline distT="0" distB="0" distL="0" distR="0" wp14:anchorId="15E0337F" wp14:editId="6F924C6D">
+            <wp:extent cx="5435600" cy="1739900"/>
+            <wp:effectExtent l="0" t="0" r="0" b="0"/>
+            <wp:docPr id="783398681" name="Picture 3" descr="A screen shot of a computer&#10;&#10;AI-generated content may be incorrect."/>
+            <wp:cNvGraphicFramePr>
+              <a:graphicFrameLocks xmlns:a="http://schemas.openxmlformats.org/drawingml/2006/main" noChangeAspect="1"/>
+            </wp:cNvGraphicFramePr>
+            <a:graphic xmlns:a="http://schemas.openxmlformats.org/drawingml/2006/main">
+              <a:graphicData uri="http://schemas.openxmlformats.org/drawingml/2006/picture">
+                <pic:pic xmlns:pic="http://schemas.openxmlformats.org/drawingml/2006/picture">
+                  <pic:nvPicPr>
+                    <pic:cNvPr id="783398681" name="Picture 3" descr="A screen shot of a computer&#10;&#10;AI-generated content may be incorrect."/>
+                    <pic:cNvPicPr/>
+                  </pic:nvPicPr>
+                  <pic:blipFill>
+                    <a:blip r:embed="rId6">
+                      <a:extLst>
+                        <a:ext uri="{28A0092B-C50C-407E-A947-70E740481C1C}">
+                          <a14:useLocalDpi xmlns:a14="http://schemas.microsoft.com/office/drawing/2010/main" val="0"/>
+                        </a:ext>
+                      </a:extLst>
+                    </a:blip>
+                    <a:stretch>
+                      <a:fillRect/>
+                    </a:stretch>
+                  </pic:blipFill>
+                  <pic:spPr>
+                    <a:xfrm>
+                      <a:off x="0" y="0"/>
+                      <a:ext cx="5435600" cy="1739900"/>
+                    </a:xfrm>
+                    <a:prstGeom prst="rect">
+                      <a:avLst/>
+                    </a:prstGeom>
+                  </pic:spPr>
+                </pic:pic>
+              </a:graphicData>
+            </a:graphic>
+          </wp:inline>
+        </w:drawing>
+      </w:r>
+    </w:p>
     <w:p>
       <w:pPr>
         <w:pStyle w:val="Heading2"/>

</xml_diff>

<commit_message>
Problem 4 Completed, Screenshot
-Scalable Interface
-Shape Class
-Ellipse Class
-Circle Class
-Triangle Class
-EquilateralTriangle Class
-Demo Class: scale method
-Screenshot of the output added
</commit_message>
<xml_diff>
--- a/documents/Screenshots.docx
+++ b/documents/Screenshots.docx
@@ -204,10 +204,72 @@
     </w:p>
     <w:p>
       <w:pPr>
+        <w:rPr>
+          <w:rFonts w:eastAsiaTheme="majorEastAsia" w:cstheme="majorBidi"/>
+          <w:color w:val="0F4761" w:themeColor="accent1" w:themeShade="BF"/>
+          <w:sz w:val="32"/>
+          <w:szCs w:val="32"/>
+        </w:rPr>
+      </w:pPr>
+      <w:r>
+        <w:br w:type="page"/>
+      </w:r>
+    </w:p>
+    <w:p>
+      <w:pPr>
         <w:pStyle w:val="Heading2"/>
       </w:pPr>
       <w:r>
+        <w:lastRenderedPageBreak/>
         <w:t>Problem 4</w:t>
+      </w:r>
+    </w:p>
+    <w:p>
+      <w:r>
+        <w:rPr>
+          <w:noProof/>
+        </w:rPr>
+        <w:drawing>
+          <wp:inline distT="0" distB="0" distL="0" distR="0" wp14:anchorId="12198BE5" wp14:editId="70B3DD62">
+            <wp:extent cx="5943600" cy="4066540"/>
+            <wp:effectExtent l="0" t="0" r="0" b="0"/>
+            <wp:docPr id="1784325864" name="Picture 6" descr="A black screen with white text&#10;&#10;AI-generated content may be incorrect."/>
+            <wp:cNvGraphicFramePr>
+              <a:graphicFrameLocks xmlns:a="http://schemas.openxmlformats.org/drawingml/2006/main" noChangeAspect="1"/>
+            </wp:cNvGraphicFramePr>
+            <a:graphic xmlns:a="http://schemas.openxmlformats.org/drawingml/2006/main">
+              <a:graphicData uri="http://schemas.openxmlformats.org/drawingml/2006/picture">
+                <pic:pic xmlns:pic="http://schemas.openxmlformats.org/drawingml/2006/picture">
+                  <pic:nvPicPr>
+                    <pic:cNvPr id="1784325864" name="Picture 6" descr="A black screen with white text&#10;&#10;AI-generated content may be incorrect."/>
+                    <pic:cNvPicPr/>
+                  </pic:nvPicPr>
+                  <pic:blipFill>
+                    <a:blip r:embed="rId7">
+                      <a:extLst>
+                        <a:ext uri="{28A0092B-C50C-407E-A947-70E740481C1C}">
+                          <a14:useLocalDpi xmlns:a14="http://schemas.microsoft.com/office/drawing/2010/main" val="0"/>
+                        </a:ext>
+                      </a:extLst>
+                    </a:blip>
+                    <a:stretch>
+                      <a:fillRect/>
+                    </a:stretch>
+                  </pic:blipFill>
+                  <pic:spPr>
+                    <a:xfrm>
+                      <a:off x="0" y="0"/>
+                      <a:ext cx="5943600" cy="4066540"/>
+                    </a:xfrm>
+                    <a:prstGeom prst="rect">
+                      <a:avLst/>
+                    </a:prstGeom>
+                  </pic:spPr>
+                </pic:pic>
+              </a:graphicData>
+            </a:graphic>
+          </wp:inline>
+        </w:drawing>
       </w:r>
     </w:p>
     <w:sectPr>

</xml_diff>

<commit_message>
Demo for Triangle update, Screenshot update
-Demo for invalid arguments for a new Triangle
-Screenshot update for Problem 4
</commit_message>
<xml_diff>
--- a/documents/Screenshots.docx
+++ b/documents/Screenshots.docx
@@ -36,7 +36,7 @@
           <w:noProof/>
         </w:rPr>
         <w:drawing>
-          <wp:inline distT="0" distB="0" distL="0" distR="0" wp14:anchorId="13B2921A" wp14:editId="50713F94">
+          <wp:inline distT="0" distB="0" distL="0" distR="0" wp14:anchorId="13B2921A" wp14:editId="03F5C3DE">
             <wp:extent cx="5943600" cy="934720"/>
             <wp:effectExtent l="0" t="0" r="0" b="5080"/>
             <wp:docPr id="476761041" name="Picture 1" descr="A screen shot of a computer&#10;&#10;AI-generated content may be incorrect."/>
@@ -230,10 +230,10 @@
           <w:noProof/>
         </w:rPr>
         <w:drawing>
-          <wp:inline distT="0" distB="0" distL="0" distR="0" wp14:anchorId="12198BE5" wp14:editId="70B3DD62">
-            <wp:extent cx="5943600" cy="4066540"/>
+          <wp:inline distT="0" distB="0" distL="0" distR="0" wp14:anchorId="43ED5FD9" wp14:editId="2F5C5356">
+            <wp:extent cx="5943600" cy="4044315"/>
             <wp:effectExtent l="0" t="0" r="0" b="0"/>
-            <wp:docPr id="1784325864" name="Picture 6" descr="A black screen with white text&#10;&#10;AI-generated content may be incorrect."/>
+            <wp:docPr id="1150615892" name="Picture 1" descr="A screenshot of a computer program&#10;&#10;AI-generated content may be incorrect."/>
             <wp:cNvGraphicFramePr>
               <a:graphicFrameLocks xmlns:a="http://schemas.openxmlformats.org/drawingml/2006/main" noChangeAspect="1"/>
             </wp:cNvGraphicFramePr>
@@ -241,7 +241,7 @@
               <a:graphicData uri="http://schemas.openxmlformats.org/drawingml/2006/picture">
                 <pic:pic xmlns:pic="http://schemas.openxmlformats.org/drawingml/2006/picture">
                   <pic:nvPicPr>
-                    <pic:cNvPr id="1784325864" name="Picture 6" descr="A black screen with white text&#10;&#10;AI-generated content may be incorrect."/>
+                    <pic:cNvPr id="1150615892" name="Picture 1" descr="A screenshot of a computer program&#10;&#10;AI-generated content may be incorrect."/>
                     <pic:cNvPicPr/>
                   </pic:nvPicPr>
                   <pic:blipFill>
@@ -259,7 +259,7 @@
                   <pic:spPr>
                     <a:xfrm>
                       <a:off x="0" y="0"/>
-                      <a:ext cx="5943600" cy="4066540"/>
+                      <a:ext cx="5943600" cy="4044315"/>
                     </a:xfrm>
                     <a:prstGeom prst="rect">
                       <a:avLst/>

</xml_diff>

<commit_message>
Comments cleanup, Problem 3 Update, Screenshot
-Removed unnecessary comments, improved some
-Demo of a bad Triangle in Problem 3, like Problem 4
-Updated Problem 3 screenshot
</commit_message>
<xml_diff>
--- a/documents/Screenshots.docx
+++ b/documents/Screenshots.docx
@@ -36,7 +36,7 @@
           <w:noProof/>
         </w:rPr>
         <w:drawing>
-          <wp:inline distT="0" distB="0" distL="0" distR="0" wp14:anchorId="13B2921A" wp14:editId="03F5C3DE">
+          <wp:inline distT="0" distB="0" distL="0" distR="0" wp14:anchorId="13B2921A" wp14:editId="1097C75C">
             <wp:extent cx="5943600" cy="934720"/>
             <wp:effectExtent l="0" t="0" r="0" b="5080"/>
             <wp:docPr id="476761041" name="Picture 1" descr="A screen shot of a computer&#10;&#10;AI-generated content may be incorrect."/>
@@ -142,6 +142,18 @@
     </w:p>
     <w:p>
       <w:pPr>
+        <w:rPr>
+          <w:rFonts w:eastAsiaTheme="majorEastAsia" w:cstheme="majorBidi"/>
+          <w:sz w:val="32"/>
+          <w:szCs w:val="32"/>
+        </w:rPr>
+      </w:pPr>
+      <w:r>
+        <w:br w:type="page"/>
+      </w:r>
+    </w:p>
+    <w:p>
+      <w:pPr>
         <w:pStyle w:val="Heading2"/>
         <w:rPr>
           <w:color w:val="156082" w:themeColor="accent1"/>
@@ -151,19 +163,23 @@
         <w:rPr>
           <w:color w:val="156082" w:themeColor="accent1"/>
         </w:rPr>
+        <w:lastRenderedPageBreak/>
         <w:t>Problem 3</w:t>
       </w:r>
     </w:p>
     <w:p>
+      <w:pPr>
+        <w:pStyle w:val="Heading2"/>
+      </w:pPr>
       <w:r>
         <w:rPr>
           <w:noProof/>
         </w:rPr>
         <w:drawing>
-          <wp:inline distT="0" distB="0" distL="0" distR="0" wp14:anchorId="15E0337F" wp14:editId="6F924C6D">
-            <wp:extent cx="5435600" cy="1739900"/>
+          <wp:inline distT="0" distB="0" distL="0" distR="0" wp14:anchorId="43B34EB1" wp14:editId="2AAD7196">
+            <wp:extent cx="5943600" cy="2032000"/>
             <wp:effectExtent l="0" t="0" r="0" b="0"/>
-            <wp:docPr id="783398681" name="Picture 3" descr="A screen shot of a computer&#10;&#10;AI-generated content may be incorrect."/>
+            <wp:docPr id="1857781048" name="Picture 2" descr="A screenshot of a computer program&#10;&#10;AI-generated content may be incorrect."/>
             <wp:cNvGraphicFramePr>
               <a:graphicFrameLocks xmlns:a="http://schemas.openxmlformats.org/drawingml/2006/main" noChangeAspect="1"/>
             </wp:cNvGraphicFramePr>
@@ -171,7 +187,7 @@
               <a:graphicData uri="http://schemas.openxmlformats.org/drawingml/2006/picture">
                 <pic:pic xmlns:pic="http://schemas.openxmlformats.org/drawingml/2006/picture">
                   <pic:nvPicPr>
-                    <pic:cNvPr id="783398681" name="Picture 3" descr="A screen shot of a computer&#10;&#10;AI-generated content may be incorrect."/>
+                    <pic:cNvPr id="1857781048" name="Picture 2" descr="A screenshot of a computer program&#10;&#10;AI-generated content may be incorrect."/>
                     <pic:cNvPicPr/>
                   </pic:nvPicPr>
                   <pic:blipFill>
@@ -189,7 +205,7 @@
                   <pic:spPr>
                     <a:xfrm>
                       <a:off x="0" y="0"/>
-                      <a:ext cx="5435600" cy="1739900"/>
+                      <a:ext cx="5943600" cy="2032000"/>
                     </a:xfrm>
                     <a:prstGeom prst="rect">
                       <a:avLst/>
@@ -201,26 +217,7 @@
           </wp:inline>
         </w:drawing>
       </w:r>
-    </w:p>
-    <w:p>
-      <w:pPr>
-        <w:rPr>
-          <w:rFonts w:eastAsiaTheme="majorEastAsia" w:cstheme="majorBidi"/>
-          <w:color w:val="0F4761" w:themeColor="accent1" w:themeShade="BF"/>
-          <w:sz w:val="32"/>
-          <w:szCs w:val="32"/>
-        </w:rPr>
-      </w:pPr>
       <w:r>
-        <w:br w:type="page"/>
-      </w:r>
-    </w:p>
-    <w:p>
-      <w:pPr>
-        <w:pStyle w:val="Heading2"/>
-      </w:pPr>
-      <w:r>
-        <w:lastRenderedPageBreak/>
         <w:t>Problem 4</w:t>
       </w:r>
     </w:p>

</xml_diff>